<commit_message>
Změna čísla bankovního účtu na ČSOB.
</commit_message>
<xml_diff>
--- a/texty/blender.docx
+++ b/texty/blender.docx
@@ -1,28 +1,21 @@
 
 <file path=word/document.xml><?xml version="1.0" encoding="utf-8"?>
-<w:document xmlns:wpc="http://schemas.microsoft.com/office/word/2010/wordprocessingCanvas" xmlns:cx="http://schemas.microsoft.com/office/drawing/2014/chartex" xmlns:cx1="http://schemas.microsoft.com/office/drawing/2015/9/8/chartex" xmlns:cx2="http://schemas.microsoft.com/office/drawing/2015/10/21/chartex" xmlns:cx3="http://schemas.microsoft.com/office/drawing/2016/5/9/chartex" xmlns:cx4="http://schemas.microsoft.com/office/drawing/2016/5/10/chartex" xmlns:cx5="http://schemas.microsoft.com/office/drawing/2016/5/11/chartex" xmlns:cx6="http://schemas.microsoft.com/office/drawing/2016/5/12/chartex" xmlns:cx7="http://schemas.microsoft.com/office/drawing/2016/5/13/chartex" xmlns:cx8="http://schemas.microsoft.com/office/drawing/2016/5/14/chartex" xmlns:mc="http://schemas.openxmlformats.org/markup-compatibility/2006" xmlns:aink="http://schemas.microsoft.com/office/drawing/2016/ink" xmlns:am3d="http://schemas.microsoft.com/office/drawing/2017/model3d" xmlns:o="urn:schemas-microsoft-com:office:office" xmlns:oel="http://schemas.microsoft.com/office/2019/extlst" xmlns:r="http://schemas.openxmlformats.org/officeDocument/2006/relationships" xmlns:m="http://schemas.openxmlformats.org/officeDocument/2006/math" xmlns:v="urn:schemas-microsoft-com:vml" xmlns:wp14="http://schemas.microsoft.com/office/word/2010/wordprocessingDrawing" xmlns:wp="http://schemas.openxmlformats.org/drawingml/2006/wordprocessingDrawing" xmlns:w10="urn:schemas-microsoft-com:office:word" xmlns:w="http://schemas.openxmlformats.org/wordprocessingml/2006/main" xmlns:w14="http://schemas.microsoft.com/office/word/2010/wordml" xmlns:w15="http://schemas.microsoft.com/office/word/2012/wordml" xmlns:w16cex="http://schemas.microsoft.com/office/word/2018/wordml/cex" xmlns:w16cid="http://schemas.microsoft.com/office/word/2016/wordml/cid" xmlns:w16="http://schemas.microsoft.com/office/word/2018/wordml" xmlns:w16sdtdh="http://schemas.microsoft.com/office/word/2020/wordml/sdtdatahash" xmlns:w16se="http://schemas.microsoft.com/office/word/2015/wordml/symex" xmlns:wpg="http://schemas.microsoft.com/office/word/2010/wordprocessingGroup" xmlns:wpi="http://schemas.microsoft.com/office/word/2010/wordprocessingInk" xmlns:wne="http://schemas.microsoft.com/office/word/2006/wordml" xmlns:wps="http://schemas.microsoft.com/office/word/2010/wordprocessingShape" mc:Ignorable="w14 w15 w16se w16cid w16 w16cex w16sdtdh wp14">
+<w:document xmlns:wpc="http://schemas.microsoft.com/office/word/2010/wordprocessingCanvas" xmlns:cx="http://schemas.microsoft.com/office/drawing/2014/chartex" xmlns:cx1="http://schemas.microsoft.com/office/drawing/2015/9/8/chartex" xmlns:cx2="http://schemas.microsoft.com/office/drawing/2015/10/21/chartex" xmlns:cx3="http://schemas.microsoft.com/office/drawing/2016/5/9/chartex" xmlns:cx4="http://schemas.microsoft.com/office/drawing/2016/5/10/chartex" xmlns:cx5="http://schemas.microsoft.com/office/drawing/2016/5/11/chartex" xmlns:cx6="http://schemas.microsoft.com/office/drawing/2016/5/12/chartex" xmlns:cx7="http://schemas.microsoft.com/office/drawing/2016/5/13/chartex" xmlns:cx8="http://schemas.microsoft.com/office/drawing/2016/5/14/chartex" xmlns:mc="http://schemas.openxmlformats.org/markup-compatibility/2006" xmlns:aink="http://schemas.microsoft.com/office/drawing/2016/ink" xmlns:am3d="http://schemas.microsoft.com/office/drawing/2017/model3d" xmlns:o="urn:schemas-microsoft-com:office:office" xmlns:oel="http://schemas.microsoft.com/office/2019/extlst" xmlns:r="http://schemas.openxmlformats.org/officeDocument/2006/relationships" xmlns:m="http://schemas.openxmlformats.org/officeDocument/2006/math" xmlns:v="urn:schemas-microsoft-com:vml" xmlns:wp14="http://schemas.microsoft.com/office/word/2010/wordprocessingDrawing" xmlns:wp="http://schemas.openxmlformats.org/drawingml/2006/wordprocessingDrawing" xmlns:w10="urn:schemas-microsoft-com:office:word" xmlns:w="http://schemas.openxmlformats.org/wordprocessingml/2006/main" xmlns:w14="http://schemas.microsoft.com/office/word/2010/wordml" xmlns:w15="http://schemas.microsoft.com/office/word/2012/wordml" xmlns:w16cex="http://schemas.microsoft.com/office/word/2018/wordml/cex" xmlns:w16cid="http://schemas.microsoft.com/office/word/2016/wordml/cid" xmlns:w16="http://schemas.microsoft.com/office/word/2018/wordml" xmlns:w16du="http://schemas.microsoft.com/office/word/2023/wordml/word16du" xmlns:w16sdtdh="http://schemas.microsoft.com/office/word/2020/wordml/sdtdatahash" xmlns:w16sdtfl="http://schemas.microsoft.com/office/word/2024/wordml/sdtformatlock" xmlns:w16se="http://schemas.microsoft.com/office/word/2015/wordml/symex" xmlns:wpg="http://schemas.microsoft.com/office/word/2010/wordprocessingGroup" xmlns:wpi="http://schemas.microsoft.com/office/word/2010/wordprocessingInk" xmlns:wne="http://schemas.microsoft.com/office/word/2006/wordml" xmlns:wps="http://schemas.microsoft.com/office/word/2010/wordprocessingShape" mc:Ignorable="w14 w15 w16se w16cid w16 w16cex w16sdtdh w16sdtfl w16du wp14">
   <w:body>
     <w:p>
       <w:pPr>
         <w:pStyle w:val="Nzev"/>
       </w:pPr>
-      <w:proofErr w:type="spellStart"/>
       <w:r>
         <w:t>Blender</w:t>
       </w:r>
-      <w:proofErr w:type="spellEnd"/>
     </w:p>
     <w:p>
       <w:pPr>
         <w:pStyle w:val="Standard"/>
       </w:pPr>
-      <w:proofErr w:type="spellStart"/>
       <w:r>
-        <w:t>Blender</w:t>
-      </w:r>
-      <w:proofErr w:type="spellEnd"/>
-      <w:r>
-        <w:t xml:space="preserve"> je open source program na tvorbu </w:t>
+        <w:t xml:space="preserve">Blender je open source program na tvorbu </w:t>
       </w:r>
       <w:proofErr w:type="gramStart"/>
       <w:r>
@@ -30,18 +23,7 @@
       </w:r>
       <w:proofErr w:type="gramEnd"/>
       <w:r>
-        <w:t xml:space="preserve"> modelů. V programu se dají vytvářet celé 3d scény. Software je vyvíjen pro všechny hlavní operační systémy (Windows, Mac OS a Linux). </w:t>
-      </w:r>
-      <w:proofErr w:type="spellStart"/>
-      <w:r>
-        <w:t>Blender</w:t>
-      </w:r>
-      <w:proofErr w:type="spellEnd"/>
-      <w:r>
-        <w:t xml:space="preserve"> jsi můžete vždy stáhnout z </w:t>
-      </w:r>
-      <w:r>
-        <w:t xml:space="preserve">oficiálních stránek </w:t>
+        <w:t xml:space="preserve"> modelů. V programu se dají vytvářet celé 3d scény. Software je vyvíjen pro všechny hlavní operační systémy (Windows, Mac OS a Linux). Blender jsi můžete vždy stáhnout z oficiálních stránek </w:t>
       </w:r>
       <w:hyperlink r:id="rId6" w:history="1">
         <w:r>
@@ -49,592 +31,8 @@
         </w:r>
       </w:hyperlink>
       <w:r>
-        <w:t xml:space="preserve"> nebo přes herní platformu </w:t>
+        <w:t xml:space="preserve"> nebo přes herní platformu Steam. Když máte Steam verzi, tak se vám Blender automaticky aktualizuje na poslední stabilní verzi.</w:t>
       </w:r>
-      <w:proofErr w:type="spellStart"/>
-      <w:r>
-        <w:t>Steam</w:t>
-      </w:r>
-      <w:proofErr w:type="spellEnd"/>
-      <w:r>
-        <w:t xml:space="preserve">. Když máte </w:t>
-      </w:r>
-      <w:proofErr w:type="spellStart"/>
-      <w:r>
-        <w:t>Steam</w:t>
-      </w:r>
-      <w:proofErr w:type="spellEnd"/>
-      <w:r>
-        <w:t xml:space="preserve"> verzi, tak se vám </w:t>
-      </w:r>
-      <w:proofErr w:type="spellStart"/>
-      <w:r>
-        <w:t>Blender</w:t>
-      </w:r>
-      <w:proofErr w:type="spellEnd"/>
-      <w:r>
-        <w:t xml:space="preserve"> automaticky aktualizuje na poslední stabilní verzi.</w:t>
-      </w:r>
-    </w:p>
-    <w:p>
-      <w:pPr>
-        <w:pStyle w:val="Standard"/>
-      </w:pPr>
-      <w:r>
-        <w:t xml:space="preserve">Aktuální verze </w:t>
-      </w:r>
-      <w:proofErr w:type="spellStart"/>
-      <w:r>
-        <w:t>Blenderu</w:t>
-      </w:r>
-      <w:proofErr w:type="spellEnd"/>
-      <w:r>
-        <w:t>: 4.0.1.</w:t>
-      </w:r>
-    </w:p>
-    <w:p>
-      <w:pPr>
-        <w:pStyle w:val="Nadpis1"/>
-      </w:pPr>
-      <w:r>
-        <w:t xml:space="preserve">Jak se pohybovat ve </w:t>
-      </w:r>
-      <w:proofErr w:type="gramStart"/>
-      <w:r>
-        <w:t>3d</w:t>
-      </w:r>
-      <w:proofErr w:type="gramEnd"/>
-      <w:r>
-        <w:t xml:space="preserve"> okně</w:t>
-      </w:r>
-    </w:p>
-    <w:p>
-      <w:pPr>
-        <w:pStyle w:val="Textbody"/>
-      </w:pPr>
-      <w:r>
-        <w:t xml:space="preserve">Pro pohyb ve </w:t>
-      </w:r>
-      <w:proofErr w:type="gramStart"/>
-      <w:r>
-        <w:t>3d</w:t>
-      </w:r>
-      <w:proofErr w:type="gramEnd"/>
-      <w:r>
-        <w:t xml:space="preserve"> okně použijeme kombinaci klávesnice a tří tlačítkové myši.</w:t>
-      </w:r>
-    </w:p>
-    <w:p>
-      <w:pPr>
-        <w:pStyle w:val="Textbody"/>
-      </w:pPr>
-    </w:p>
-    <w:p>
-      <w:pPr>
-        <w:pStyle w:val="Textbody"/>
-      </w:pPr>
-    </w:p>
-    <w:p>
-      <w:pPr>
-        <w:pStyle w:val="Nadpis1"/>
-      </w:pPr>
-      <w:r>
-        <w:t>Základní klávesové zkratky</w:t>
-      </w:r>
-    </w:p>
-    <w:tbl>
-      <w:tblPr>
-        <w:tblW w:w="9638" w:type="dxa"/>
-        <w:tblLayout w:type="fixed"/>
-        <w:tblCellMar>
-          <w:left w:w="10" w:type="dxa"/>
-          <w:right w:w="10" w:type="dxa"/>
-        </w:tblCellMar>
-        <w:tblLook w:val="0000" w:firstRow="0" w:lastRow="0" w:firstColumn="0" w:lastColumn="0" w:noHBand="0" w:noVBand="0"/>
-      </w:tblPr>
-      <w:tblGrid>
-        <w:gridCol w:w="3212"/>
-        <w:gridCol w:w="3213"/>
-        <w:gridCol w:w="3213"/>
-      </w:tblGrid>
-      <w:tr>
-        <w:tblPrEx>
-          <w:tblCellMar>
-            <w:top w:w="0" w:type="dxa"/>
-            <w:bottom w:w="0" w:type="dxa"/>
-          </w:tblCellMar>
-        </w:tblPrEx>
-        <w:tc>
-          <w:tcPr>
-            <w:tcW w:w="3213" w:type="dxa"/>
-            <w:tcBorders>
-              <w:top w:val="single" w:sz="2" w:space="0" w:color="000000"/>
-              <w:left w:val="single" w:sz="2" w:space="0" w:color="000000"/>
-              <w:bottom w:val="single" w:sz="2" w:space="0" w:color="000000"/>
-            </w:tcBorders>
-            <w:tcMar>
-              <w:top w:w="55" w:type="dxa"/>
-              <w:left w:w="55" w:type="dxa"/>
-              <w:bottom w:w="55" w:type="dxa"/>
-              <w:right w:w="55" w:type="dxa"/>
-            </w:tcMar>
-          </w:tcPr>
-          <w:p>
-            <w:pPr>
-              <w:pStyle w:val="TableContents"/>
-            </w:pPr>
-            <w:r>
-              <w:t>Funkce</w:t>
-            </w:r>
-          </w:p>
-        </w:tc>
-        <w:tc>
-          <w:tcPr>
-            <w:tcW w:w="3213" w:type="dxa"/>
-            <w:tcBorders>
-              <w:top w:val="single" w:sz="2" w:space="0" w:color="000000"/>
-              <w:left w:val="single" w:sz="2" w:space="0" w:color="000000"/>
-              <w:bottom w:val="single" w:sz="2" w:space="0" w:color="000000"/>
-            </w:tcBorders>
-            <w:tcMar>
-              <w:top w:w="55" w:type="dxa"/>
-              <w:left w:w="55" w:type="dxa"/>
-              <w:bottom w:w="55" w:type="dxa"/>
-              <w:right w:w="55" w:type="dxa"/>
-            </w:tcMar>
-          </w:tcPr>
-          <w:p>
-            <w:pPr>
-              <w:pStyle w:val="TableContents"/>
-            </w:pPr>
-            <w:r>
-              <w:t>Pro Windows / Linux</w:t>
-            </w:r>
-          </w:p>
-        </w:tc>
-        <w:tc>
-          <w:tcPr>
-            <w:tcW w:w="3213" w:type="dxa"/>
-            <w:tcBorders>
-              <w:top w:val="single" w:sz="2" w:space="0" w:color="000000"/>
-              <w:left w:val="single" w:sz="2" w:space="0" w:color="000000"/>
-              <w:bottom w:val="single" w:sz="2" w:space="0" w:color="000000"/>
-              <w:right w:val="single" w:sz="2" w:space="0" w:color="000000"/>
-            </w:tcBorders>
-            <w:tcMar>
-              <w:top w:w="55" w:type="dxa"/>
-              <w:left w:w="55" w:type="dxa"/>
-              <w:bottom w:w="55" w:type="dxa"/>
-              <w:right w:w="55" w:type="dxa"/>
-            </w:tcMar>
-          </w:tcPr>
-          <w:p>
-            <w:pPr>
-              <w:pStyle w:val="TableContents"/>
-            </w:pPr>
-            <w:r>
-              <w:t>Pro Mac</w:t>
-            </w:r>
-          </w:p>
-        </w:tc>
-      </w:tr>
-      <w:tr>
-        <w:tblPrEx>
-          <w:tblCellMar>
-            <w:top w:w="0" w:type="dxa"/>
-            <w:bottom w:w="0" w:type="dxa"/>
-          </w:tblCellMar>
-        </w:tblPrEx>
-        <w:tc>
-          <w:tcPr>
-            <w:tcW w:w="3213" w:type="dxa"/>
-            <w:tcBorders>
-              <w:left w:val="single" w:sz="2" w:space="0" w:color="000000"/>
-              <w:bottom w:val="single" w:sz="2" w:space="0" w:color="000000"/>
-            </w:tcBorders>
-            <w:tcMar>
-              <w:top w:w="55" w:type="dxa"/>
-              <w:left w:w="55" w:type="dxa"/>
-              <w:bottom w:w="55" w:type="dxa"/>
-              <w:right w:w="55" w:type="dxa"/>
-            </w:tcMar>
-          </w:tcPr>
-          <w:p>
-            <w:pPr>
-              <w:pStyle w:val="TableContents"/>
-            </w:pPr>
-            <w:r>
-              <w:t>Nový soubor</w:t>
-            </w:r>
-          </w:p>
-        </w:tc>
-        <w:tc>
-          <w:tcPr>
-            <w:tcW w:w="3213" w:type="dxa"/>
-            <w:tcBorders>
-              <w:left w:val="single" w:sz="2" w:space="0" w:color="000000"/>
-              <w:bottom w:val="single" w:sz="2" w:space="0" w:color="000000"/>
-            </w:tcBorders>
-            <w:tcMar>
-              <w:top w:w="55" w:type="dxa"/>
-              <w:left w:w="55" w:type="dxa"/>
-              <w:bottom w:w="55" w:type="dxa"/>
-              <w:right w:w="55" w:type="dxa"/>
-            </w:tcMar>
-          </w:tcPr>
-          <w:p>
-            <w:pPr>
-              <w:pStyle w:val="TableContents"/>
-            </w:pPr>
-            <w:r>
-              <w:t>CTRL + N</w:t>
-            </w:r>
-          </w:p>
-        </w:tc>
-        <w:tc>
-          <w:tcPr>
-            <w:tcW w:w="3213" w:type="dxa"/>
-            <w:tcBorders>
-              <w:left w:val="single" w:sz="2" w:space="0" w:color="000000"/>
-              <w:bottom w:val="single" w:sz="2" w:space="0" w:color="000000"/>
-              <w:right w:val="single" w:sz="2" w:space="0" w:color="000000"/>
-            </w:tcBorders>
-            <w:tcMar>
-              <w:top w:w="55" w:type="dxa"/>
-              <w:left w:w="55" w:type="dxa"/>
-              <w:bottom w:w="55" w:type="dxa"/>
-              <w:right w:w="55" w:type="dxa"/>
-            </w:tcMar>
-          </w:tcPr>
-          <w:p>
-            <w:pPr>
-              <w:pStyle w:val="TableContents"/>
-            </w:pPr>
-            <w:r>
-              <w:t>COMMAND + N</w:t>
-            </w:r>
-          </w:p>
-        </w:tc>
-      </w:tr>
-      <w:tr>
-        <w:tblPrEx>
-          <w:tblCellMar>
-            <w:top w:w="0" w:type="dxa"/>
-            <w:bottom w:w="0" w:type="dxa"/>
-          </w:tblCellMar>
-        </w:tblPrEx>
-        <w:tc>
-          <w:tcPr>
-            <w:tcW w:w="3213" w:type="dxa"/>
-            <w:tcBorders>
-              <w:left w:val="single" w:sz="2" w:space="0" w:color="000000"/>
-              <w:bottom w:val="single" w:sz="2" w:space="0" w:color="000000"/>
-            </w:tcBorders>
-            <w:tcMar>
-              <w:top w:w="55" w:type="dxa"/>
-              <w:left w:w="55" w:type="dxa"/>
-              <w:bottom w:w="55" w:type="dxa"/>
-              <w:right w:w="55" w:type="dxa"/>
-            </w:tcMar>
-          </w:tcPr>
-          <w:p>
-            <w:pPr>
-              <w:pStyle w:val="TableContents"/>
-            </w:pPr>
-            <w:r>
-              <w:t>Otevřít soubor</w:t>
-            </w:r>
-          </w:p>
-        </w:tc>
-        <w:tc>
-          <w:tcPr>
-            <w:tcW w:w="3213" w:type="dxa"/>
-            <w:tcBorders>
-              <w:left w:val="single" w:sz="2" w:space="0" w:color="000000"/>
-              <w:bottom w:val="single" w:sz="2" w:space="0" w:color="000000"/>
-            </w:tcBorders>
-            <w:tcMar>
-              <w:top w:w="55" w:type="dxa"/>
-              <w:left w:w="55" w:type="dxa"/>
-              <w:bottom w:w="55" w:type="dxa"/>
-              <w:right w:w="55" w:type="dxa"/>
-            </w:tcMar>
-          </w:tcPr>
-          <w:p>
-            <w:pPr>
-              <w:pStyle w:val="TableContents"/>
-            </w:pPr>
-            <w:r>
-              <w:t>CTRL + O</w:t>
-            </w:r>
-          </w:p>
-        </w:tc>
-        <w:tc>
-          <w:tcPr>
-            <w:tcW w:w="3213" w:type="dxa"/>
-            <w:tcBorders>
-              <w:left w:val="single" w:sz="2" w:space="0" w:color="000000"/>
-              <w:bottom w:val="single" w:sz="2" w:space="0" w:color="000000"/>
-              <w:right w:val="single" w:sz="2" w:space="0" w:color="000000"/>
-            </w:tcBorders>
-            <w:tcMar>
-              <w:top w:w="55" w:type="dxa"/>
-              <w:left w:w="55" w:type="dxa"/>
-              <w:bottom w:w="55" w:type="dxa"/>
-              <w:right w:w="55" w:type="dxa"/>
-            </w:tcMar>
-          </w:tcPr>
-          <w:p>
-            <w:pPr>
-              <w:pStyle w:val="TableContents"/>
-            </w:pPr>
-            <w:r>
-              <w:t>COMMAND + O</w:t>
-            </w:r>
-          </w:p>
-        </w:tc>
-      </w:tr>
-      <w:tr>
-        <w:tblPrEx>
-          <w:tblCellMar>
-            <w:top w:w="0" w:type="dxa"/>
-            <w:bottom w:w="0" w:type="dxa"/>
-          </w:tblCellMar>
-        </w:tblPrEx>
-        <w:tc>
-          <w:tcPr>
-            <w:tcW w:w="3213" w:type="dxa"/>
-            <w:tcBorders>
-              <w:left w:val="single" w:sz="2" w:space="0" w:color="000000"/>
-              <w:bottom w:val="single" w:sz="2" w:space="0" w:color="000000"/>
-            </w:tcBorders>
-            <w:tcMar>
-              <w:top w:w="55" w:type="dxa"/>
-              <w:left w:w="55" w:type="dxa"/>
-              <w:bottom w:w="55" w:type="dxa"/>
-              <w:right w:w="55" w:type="dxa"/>
-            </w:tcMar>
-          </w:tcPr>
-          <w:p>
-            <w:pPr>
-              <w:pStyle w:val="TableContents"/>
-            </w:pPr>
-            <w:r>
-              <w:t>Vložení objektu ze scény</w:t>
-            </w:r>
-          </w:p>
-        </w:tc>
-        <w:tc>
-          <w:tcPr>
-            <w:tcW w:w="3213" w:type="dxa"/>
-            <w:tcBorders>
-              <w:left w:val="single" w:sz="2" w:space="0" w:color="000000"/>
-              <w:bottom w:val="single" w:sz="2" w:space="0" w:color="000000"/>
-            </w:tcBorders>
-            <w:tcMar>
-              <w:top w:w="55" w:type="dxa"/>
-              <w:left w:w="55" w:type="dxa"/>
-              <w:bottom w:w="55" w:type="dxa"/>
-              <w:right w:w="55" w:type="dxa"/>
-            </w:tcMar>
-          </w:tcPr>
-          <w:p>
-            <w:pPr>
-              <w:pStyle w:val="TableContents"/>
-            </w:pPr>
-            <w:r>
-              <w:t>SHIFT + A</w:t>
-            </w:r>
-          </w:p>
-        </w:tc>
-        <w:tc>
-          <w:tcPr>
-            <w:tcW w:w="3213" w:type="dxa"/>
-            <w:tcBorders>
-              <w:left w:val="single" w:sz="2" w:space="0" w:color="000000"/>
-              <w:bottom w:val="single" w:sz="2" w:space="0" w:color="000000"/>
-              <w:right w:val="single" w:sz="2" w:space="0" w:color="000000"/>
-            </w:tcBorders>
-            <w:tcMar>
-              <w:top w:w="55" w:type="dxa"/>
-              <w:left w:w="55" w:type="dxa"/>
-              <w:bottom w:w="55" w:type="dxa"/>
-              <w:right w:w="55" w:type="dxa"/>
-            </w:tcMar>
-          </w:tcPr>
-          <w:p>
-            <w:pPr>
-              <w:pStyle w:val="TableContents"/>
-            </w:pPr>
-            <w:r>
-              <w:t>SHIFT + A</w:t>
-            </w:r>
-          </w:p>
-        </w:tc>
-      </w:tr>
-      <w:tr>
-        <w:tblPrEx>
-          <w:tblCellMar>
-            <w:top w:w="0" w:type="dxa"/>
-            <w:bottom w:w="0" w:type="dxa"/>
-          </w:tblCellMar>
-        </w:tblPrEx>
-        <w:tc>
-          <w:tcPr>
-            <w:tcW w:w="3213" w:type="dxa"/>
-            <w:tcBorders>
-              <w:left w:val="single" w:sz="2" w:space="0" w:color="000000"/>
-              <w:bottom w:val="single" w:sz="2" w:space="0" w:color="000000"/>
-            </w:tcBorders>
-            <w:tcMar>
-              <w:top w:w="55" w:type="dxa"/>
-              <w:left w:w="55" w:type="dxa"/>
-              <w:bottom w:w="55" w:type="dxa"/>
-              <w:right w:w="55" w:type="dxa"/>
-            </w:tcMar>
-          </w:tcPr>
-          <w:p>
-            <w:pPr>
-              <w:pStyle w:val="TableContents"/>
-            </w:pPr>
-            <w:r>
-              <w:t>Smazáni objektu ze scény</w:t>
-            </w:r>
-          </w:p>
-        </w:tc>
-        <w:tc>
-          <w:tcPr>
-            <w:tcW w:w="3213" w:type="dxa"/>
-            <w:tcBorders>
-              <w:left w:val="single" w:sz="2" w:space="0" w:color="000000"/>
-              <w:bottom w:val="single" w:sz="2" w:space="0" w:color="000000"/>
-            </w:tcBorders>
-            <w:tcMar>
-              <w:top w:w="55" w:type="dxa"/>
-              <w:left w:w="55" w:type="dxa"/>
-              <w:bottom w:w="55" w:type="dxa"/>
-              <w:right w:w="55" w:type="dxa"/>
-            </w:tcMar>
-          </w:tcPr>
-          <w:p>
-            <w:pPr>
-              <w:pStyle w:val="TableContents"/>
-            </w:pPr>
-            <w:r>
-              <w:t>X nebo DELETE</w:t>
-            </w:r>
-          </w:p>
-        </w:tc>
-        <w:tc>
-          <w:tcPr>
-            <w:tcW w:w="3213" w:type="dxa"/>
-            <w:tcBorders>
-              <w:left w:val="single" w:sz="2" w:space="0" w:color="000000"/>
-              <w:bottom w:val="single" w:sz="2" w:space="0" w:color="000000"/>
-              <w:right w:val="single" w:sz="2" w:space="0" w:color="000000"/>
-            </w:tcBorders>
-            <w:tcMar>
-              <w:top w:w="55" w:type="dxa"/>
-              <w:left w:w="55" w:type="dxa"/>
-              <w:bottom w:w="55" w:type="dxa"/>
-              <w:right w:w="55" w:type="dxa"/>
-            </w:tcMar>
-          </w:tcPr>
-          <w:p>
-            <w:pPr>
-              <w:pStyle w:val="TableContents"/>
-            </w:pPr>
-            <w:r>
-              <w:t>X</w:t>
-            </w:r>
-          </w:p>
-        </w:tc>
-      </w:tr>
-      <w:tr>
-        <w:tblPrEx>
-          <w:tblCellMar>
-            <w:top w:w="0" w:type="dxa"/>
-            <w:bottom w:w="0" w:type="dxa"/>
-          </w:tblCellMar>
-        </w:tblPrEx>
-        <w:tc>
-          <w:tcPr>
-            <w:tcW w:w="3213" w:type="dxa"/>
-            <w:tcBorders>
-              <w:left w:val="single" w:sz="2" w:space="0" w:color="000000"/>
-              <w:bottom w:val="single" w:sz="2" w:space="0" w:color="000000"/>
-            </w:tcBorders>
-            <w:tcMar>
-              <w:top w:w="55" w:type="dxa"/>
-              <w:left w:w="55" w:type="dxa"/>
-              <w:bottom w:w="55" w:type="dxa"/>
-              <w:right w:w="55" w:type="dxa"/>
-            </w:tcMar>
-          </w:tcPr>
-          <w:p>
-            <w:pPr>
-              <w:pStyle w:val="TableContents"/>
-            </w:pPr>
-            <w:r>
-              <w:t xml:space="preserve">Náhledový </w:t>
-            </w:r>
-            <w:proofErr w:type="spellStart"/>
-            <w:r>
-              <w:t>render</w:t>
-            </w:r>
-            <w:proofErr w:type="spellEnd"/>
-          </w:p>
-        </w:tc>
-        <w:tc>
-          <w:tcPr>
-            <w:tcW w:w="3213" w:type="dxa"/>
-            <w:tcBorders>
-              <w:left w:val="single" w:sz="2" w:space="0" w:color="000000"/>
-              <w:bottom w:val="single" w:sz="2" w:space="0" w:color="000000"/>
-            </w:tcBorders>
-            <w:tcMar>
-              <w:top w:w="55" w:type="dxa"/>
-              <w:left w:w="55" w:type="dxa"/>
-              <w:bottom w:w="55" w:type="dxa"/>
-              <w:right w:w="55" w:type="dxa"/>
-            </w:tcMar>
-          </w:tcPr>
-          <w:p>
-            <w:pPr>
-              <w:pStyle w:val="TableContents"/>
-            </w:pPr>
-            <w:r>
-              <w:t>F12</w:t>
-            </w:r>
-          </w:p>
-        </w:tc>
-        <w:tc>
-          <w:tcPr>
-            <w:tcW w:w="3213" w:type="dxa"/>
-            <w:tcBorders>
-              <w:left w:val="single" w:sz="2" w:space="0" w:color="000000"/>
-              <w:bottom w:val="single" w:sz="2" w:space="0" w:color="000000"/>
-              <w:right w:val="single" w:sz="2" w:space="0" w:color="000000"/>
-            </w:tcBorders>
-            <w:tcMar>
-              <w:top w:w="55" w:type="dxa"/>
-              <w:left w:w="55" w:type="dxa"/>
-              <w:bottom w:w="55" w:type="dxa"/>
-              <w:right w:w="55" w:type="dxa"/>
-            </w:tcMar>
-          </w:tcPr>
-          <w:p>
-            <w:pPr>
-              <w:pStyle w:val="TableContents"/>
-            </w:pPr>
-          </w:p>
-        </w:tc>
-      </w:tr>
-    </w:tbl>
-    <w:p>
-      <w:pPr>
-        <w:pStyle w:val="Textbody"/>
-      </w:pPr>
     </w:p>
     <w:sectPr>
       <w:pgSz w:w="11906" w:h="16838"/>
@@ -646,7 +44,7 @@
 </file>
 
 <file path=word/endnotes.xml><?xml version="1.0" encoding="utf-8"?>
-<w:endnotes xmlns:wpc="http://schemas.microsoft.com/office/word/2010/wordprocessingCanvas" xmlns:cx="http://schemas.microsoft.com/office/drawing/2014/chartex" xmlns:cx1="http://schemas.microsoft.com/office/drawing/2015/9/8/chartex" xmlns:cx2="http://schemas.microsoft.com/office/drawing/2015/10/21/chartex" xmlns:cx3="http://schemas.microsoft.com/office/drawing/2016/5/9/chartex" xmlns:cx4="http://schemas.microsoft.com/office/drawing/2016/5/10/chartex" xmlns:cx5="http://schemas.microsoft.com/office/drawing/2016/5/11/chartex" xmlns:cx6="http://schemas.microsoft.com/office/drawing/2016/5/12/chartex" xmlns:cx7="http://schemas.microsoft.com/office/drawing/2016/5/13/chartex" xmlns:cx8="http://schemas.microsoft.com/office/drawing/2016/5/14/chartex" xmlns:mc="http://schemas.openxmlformats.org/markup-compatibility/2006" xmlns:aink="http://schemas.microsoft.com/office/drawing/2016/ink" xmlns:am3d="http://schemas.microsoft.com/office/drawing/2017/model3d" xmlns:o="urn:schemas-microsoft-com:office:office" xmlns:oel="http://schemas.microsoft.com/office/2019/extlst" xmlns:r="http://schemas.openxmlformats.org/officeDocument/2006/relationships" xmlns:m="http://schemas.openxmlformats.org/officeDocument/2006/math" xmlns:v="urn:schemas-microsoft-com:vml" xmlns:wp14="http://schemas.microsoft.com/office/word/2010/wordprocessingDrawing" xmlns:wp="http://schemas.openxmlformats.org/drawingml/2006/wordprocessingDrawing" xmlns:w10="urn:schemas-microsoft-com:office:word" xmlns:w="http://schemas.openxmlformats.org/wordprocessingml/2006/main" xmlns:w14="http://schemas.microsoft.com/office/word/2010/wordml" xmlns:w15="http://schemas.microsoft.com/office/word/2012/wordml" xmlns:w16cex="http://schemas.microsoft.com/office/word/2018/wordml/cex" xmlns:w16cid="http://schemas.microsoft.com/office/word/2016/wordml/cid" xmlns:w16="http://schemas.microsoft.com/office/word/2018/wordml" xmlns:w16sdtdh="http://schemas.microsoft.com/office/word/2020/wordml/sdtdatahash" xmlns:w16se="http://schemas.microsoft.com/office/word/2015/wordml/symex" xmlns:wpg="http://schemas.microsoft.com/office/word/2010/wordprocessingGroup" xmlns:wpi="http://schemas.microsoft.com/office/word/2010/wordprocessingInk" xmlns:wne="http://schemas.microsoft.com/office/word/2006/wordml" xmlns:wps="http://schemas.microsoft.com/office/word/2010/wordprocessingShape" mc:Ignorable="w14 w15 w16se w16cid w16 w16cex w16sdtdh wp14">
+<w:endnotes xmlns:wpc="http://schemas.microsoft.com/office/word/2010/wordprocessingCanvas" xmlns:cx="http://schemas.microsoft.com/office/drawing/2014/chartex" xmlns:cx1="http://schemas.microsoft.com/office/drawing/2015/9/8/chartex" xmlns:cx2="http://schemas.microsoft.com/office/drawing/2015/10/21/chartex" xmlns:cx3="http://schemas.microsoft.com/office/drawing/2016/5/9/chartex" xmlns:cx4="http://schemas.microsoft.com/office/drawing/2016/5/10/chartex" xmlns:cx5="http://schemas.microsoft.com/office/drawing/2016/5/11/chartex" xmlns:cx6="http://schemas.microsoft.com/office/drawing/2016/5/12/chartex" xmlns:cx7="http://schemas.microsoft.com/office/drawing/2016/5/13/chartex" xmlns:cx8="http://schemas.microsoft.com/office/drawing/2016/5/14/chartex" xmlns:mc="http://schemas.openxmlformats.org/markup-compatibility/2006" xmlns:aink="http://schemas.microsoft.com/office/drawing/2016/ink" xmlns:am3d="http://schemas.microsoft.com/office/drawing/2017/model3d" xmlns:o="urn:schemas-microsoft-com:office:office" xmlns:oel="http://schemas.microsoft.com/office/2019/extlst" xmlns:r="http://schemas.openxmlformats.org/officeDocument/2006/relationships" xmlns:m="http://schemas.openxmlformats.org/officeDocument/2006/math" xmlns:v="urn:schemas-microsoft-com:vml" xmlns:wp14="http://schemas.microsoft.com/office/word/2010/wordprocessingDrawing" xmlns:wp="http://schemas.openxmlformats.org/drawingml/2006/wordprocessingDrawing" xmlns:w10="urn:schemas-microsoft-com:office:word" xmlns:w="http://schemas.openxmlformats.org/wordprocessingml/2006/main" xmlns:w14="http://schemas.microsoft.com/office/word/2010/wordml" xmlns:w15="http://schemas.microsoft.com/office/word/2012/wordml" xmlns:w16cex="http://schemas.microsoft.com/office/word/2018/wordml/cex" xmlns:w16cid="http://schemas.microsoft.com/office/word/2016/wordml/cid" xmlns:w16="http://schemas.microsoft.com/office/word/2018/wordml" xmlns:w16du="http://schemas.microsoft.com/office/word/2023/wordml/word16du" xmlns:w16sdtdh="http://schemas.microsoft.com/office/word/2020/wordml/sdtdatahash" xmlns:w16sdtfl="http://schemas.microsoft.com/office/word/2024/wordml/sdtformatlock" xmlns:w16se="http://schemas.microsoft.com/office/word/2015/wordml/symex" xmlns:wpg="http://schemas.microsoft.com/office/word/2010/wordprocessingGroup" xmlns:wpi="http://schemas.microsoft.com/office/word/2010/wordprocessingInk" xmlns:wne="http://schemas.microsoft.com/office/word/2006/wordml" xmlns:wps="http://schemas.microsoft.com/office/word/2010/wordprocessingShape" mc:Ignorable="w14 w15 w16se w16cid w16 w16cex w16sdtdh w16sdtfl w16du wp14">
   <w:endnote w:type="separator" w:id="-1">
     <w:p>
       <w:r>
@@ -665,7 +63,7 @@
 </file>
 
 <file path=word/footnotes.xml><?xml version="1.0" encoding="utf-8"?>
-<w:footnotes xmlns:wpc="http://schemas.microsoft.com/office/word/2010/wordprocessingCanvas" xmlns:cx="http://schemas.microsoft.com/office/drawing/2014/chartex" xmlns:cx1="http://schemas.microsoft.com/office/drawing/2015/9/8/chartex" xmlns:cx2="http://schemas.microsoft.com/office/drawing/2015/10/21/chartex" xmlns:cx3="http://schemas.microsoft.com/office/drawing/2016/5/9/chartex" xmlns:cx4="http://schemas.microsoft.com/office/drawing/2016/5/10/chartex" xmlns:cx5="http://schemas.microsoft.com/office/drawing/2016/5/11/chartex" xmlns:cx6="http://schemas.microsoft.com/office/drawing/2016/5/12/chartex" xmlns:cx7="http://schemas.microsoft.com/office/drawing/2016/5/13/chartex" xmlns:cx8="http://schemas.microsoft.com/office/drawing/2016/5/14/chartex" xmlns:mc="http://schemas.openxmlformats.org/markup-compatibility/2006" xmlns:aink="http://schemas.microsoft.com/office/drawing/2016/ink" xmlns:am3d="http://schemas.microsoft.com/office/drawing/2017/model3d" xmlns:o="urn:schemas-microsoft-com:office:office" xmlns:oel="http://schemas.microsoft.com/office/2019/extlst" xmlns:r="http://schemas.openxmlformats.org/officeDocument/2006/relationships" xmlns:m="http://schemas.openxmlformats.org/officeDocument/2006/math" xmlns:v="urn:schemas-microsoft-com:vml" xmlns:wp14="http://schemas.microsoft.com/office/word/2010/wordprocessingDrawing" xmlns:wp="http://schemas.openxmlformats.org/drawingml/2006/wordprocessingDrawing" xmlns:w10="urn:schemas-microsoft-com:office:word" xmlns:w="http://schemas.openxmlformats.org/wordprocessingml/2006/main" xmlns:w14="http://schemas.microsoft.com/office/word/2010/wordml" xmlns:w15="http://schemas.microsoft.com/office/word/2012/wordml" xmlns:w16cex="http://schemas.microsoft.com/office/word/2018/wordml/cex" xmlns:w16cid="http://schemas.microsoft.com/office/word/2016/wordml/cid" xmlns:w16="http://schemas.microsoft.com/office/word/2018/wordml" xmlns:w16sdtdh="http://schemas.microsoft.com/office/word/2020/wordml/sdtdatahash" xmlns:w16se="http://schemas.microsoft.com/office/word/2015/wordml/symex" xmlns:wpg="http://schemas.microsoft.com/office/word/2010/wordprocessingGroup" xmlns:wpi="http://schemas.microsoft.com/office/word/2010/wordprocessingInk" xmlns:wne="http://schemas.microsoft.com/office/word/2006/wordml" xmlns:wps="http://schemas.microsoft.com/office/word/2010/wordprocessingShape" mc:Ignorable="w14 w15 w16se w16cid w16 w16cex w16sdtdh wp14">
+<w:footnotes xmlns:wpc="http://schemas.microsoft.com/office/word/2010/wordprocessingCanvas" xmlns:cx="http://schemas.microsoft.com/office/drawing/2014/chartex" xmlns:cx1="http://schemas.microsoft.com/office/drawing/2015/9/8/chartex" xmlns:cx2="http://schemas.microsoft.com/office/drawing/2015/10/21/chartex" xmlns:cx3="http://schemas.microsoft.com/office/drawing/2016/5/9/chartex" xmlns:cx4="http://schemas.microsoft.com/office/drawing/2016/5/10/chartex" xmlns:cx5="http://schemas.microsoft.com/office/drawing/2016/5/11/chartex" xmlns:cx6="http://schemas.microsoft.com/office/drawing/2016/5/12/chartex" xmlns:cx7="http://schemas.microsoft.com/office/drawing/2016/5/13/chartex" xmlns:cx8="http://schemas.microsoft.com/office/drawing/2016/5/14/chartex" xmlns:mc="http://schemas.openxmlformats.org/markup-compatibility/2006" xmlns:aink="http://schemas.microsoft.com/office/drawing/2016/ink" xmlns:am3d="http://schemas.microsoft.com/office/drawing/2017/model3d" xmlns:o="urn:schemas-microsoft-com:office:office" xmlns:oel="http://schemas.microsoft.com/office/2019/extlst" xmlns:r="http://schemas.openxmlformats.org/officeDocument/2006/relationships" xmlns:m="http://schemas.openxmlformats.org/officeDocument/2006/math" xmlns:v="urn:schemas-microsoft-com:vml" xmlns:wp14="http://schemas.microsoft.com/office/word/2010/wordprocessingDrawing" xmlns:wp="http://schemas.openxmlformats.org/drawingml/2006/wordprocessingDrawing" xmlns:w10="urn:schemas-microsoft-com:office:word" xmlns:w="http://schemas.openxmlformats.org/wordprocessingml/2006/main" xmlns:w14="http://schemas.microsoft.com/office/word/2010/wordml" xmlns:w15="http://schemas.microsoft.com/office/word/2012/wordml" xmlns:w16cex="http://schemas.microsoft.com/office/word/2018/wordml/cex" xmlns:w16cid="http://schemas.microsoft.com/office/word/2016/wordml/cid" xmlns:w16="http://schemas.microsoft.com/office/word/2018/wordml" xmlns:w16du="http://schemas.microsoft.com/office/word/2023/wordml/word16du" xmlns:w16sdtdh="http://schemas.microsoft.com/office/word/2020/wordml/sdtdatahash" xmlns:w16sdtfl="http://schemas.microsoft.com/office/word/2024/wordml/sdtformatlock" xmlns:w16se="http://schemas.microsoft.com/office/word/2015/wordml/symex" xmlns:wpg="http://schemas.microsoft.com/office/word/2010/wordprocessingGroup" xmlns:wpi="http://schemas.microsoft.com/office/word/2010/wordprocessingInk" xmlns:wne="http://schemas.microsoft.com/office/word/2006/wordml" xmlns:wps="http://schemas.microsoft.com/office/word/2010/wordprocessingShape" mc:Ignorable="w14 w15 w16se w16cid w16 w16cex w16sdtdh w16sdtfl w16du wp14">
   <w:footnote w:type="separator" w:id="-1">
     <w:p>
       <w:r>
@@ -687,7 +85,7 @@
 </file>
 
 <file path=word/styles.xml><?xml version="1.0" encoding="utf-8"?>
-<w:styles xmlns:mc="http://schemas.openxmlformats.org/markup-compatibility/2006" xmlns:r="http://schemas.openxmlformats.org/officeDocument/2006/relationships" xmlns:w="http://schemas.openxmlformats.org/wordprocessingml/2006/main" xmlns:w14="http://schemas.microsoft.com/office/word/2010/wordml" xmlns:w15="http://schemas.microsoft.com/office/word/2012/wordml" xmlns:w16cex="http://schemas.microsoft.com/office/word/2018/wordml/cex" xmlns:w16cid="http://schemas.microsoft.com/office/word/2016/wordml/cid" xmlns:w16="http://schemas.microsoft.com/office/word/2018/wordml" xmlns:w16sdtdh="http://schemas.microsoft.com/office/word/2020/wordml/sdtdatahash" xmlns:w16se="http://schemas.microsoft.com/office/word/2015/wordml/symex" mc:Ignorable="w14 w15 w16se w16cid w16 w16cex w16sdtdh">
+<w:styles xmlns:mc="http://schemas.openxmlformats.org/markup-compatibility/2006" xmlns:r="http://schemas.openxmlformats.org/officeDocument/2006/relationships" xmlns:w="http://schemas.openxmlformats.org/wordprocessingml/2006/main" xmlns:w14="http://schemas.microsoft.com/office/word/2010/wordml" xmlns:w15="http://schemas.microsoft.com/office/word/2012/wordml" xmlns:w16cex="http://schemas.microsoft.com/office/word/2018/wordml/cex" xmlns:w16cid="http://schemas.microsoft.com/office/word/2016/wordml/cid" xmlns:w16="http://schemas.microsoft.com/office/word/2018/wordml" xmlns:w16du="http://schemas.microsoft.com/office/word/2023/wordml/word16du" xmlns:w16sdtdh="http://schemas.microsoft.com/office/word/2020/wordml/sdtdatahash" xmlns:w16sdtfl="http://schemas.microsoft.com/office/word/2024/wordml/sdtformatlock" xmlns:w16se="http://schemas.microsoft.com/office/word/2015/wordml/symex" mc:Ignorable="w14 w15 w16se w16cid w16 w16cex w16sdtdh w16sdtfl w16du">
   <w:docDefaults>
     <w:rPrDefault>
       <w:rPr>

</xml_diff>